<commit_message>
Mon Sep 17 17:42:45 DST 2018 => Added cloud computing cloud installation document and software security assignment2
</commit_message>
<xml_diff>
--- a/api-engineering-cloud-computing/How to Setup your own Simple Personal Private Cloud-ownCloud.docx
+++ b/api-engineering-cloud-computing/How to Setup your own Simple Personal Private Cloud-ownCloud.docx
@@ -14,14 +14,30 @@
         </w:rPr>
         <w:t xml:space="preserve">How to Setup your own Simple Personal Private Cloud: </w:t>
       </w:r>
-      <w:proofErr w:type="spellStart"/>
-      <w:r>
-        <w:rPr>
-          <w:lang w:val="en-US"/>
-        </w:rPr>
-        <w:t>ownCloud</w:t>
-      </w:r>
-      <w:proofErr w:type="spellEnd"/>
+      <w:r>
+        <w:rPr>
+          <w:lang w:val="en-US"/>
+        </w:rPr>
+        <w:t>N</w:t>
+      </w:r>
+      <w:r>
+        <w:rPr>
+          <w:lang w:val="en-US"/>
+        </w:rPr>
+        <w:t>ext</w:t>
+      </w:r>
+      <w:r>
+        <w:rPr>
+          <w:lang w:val="en-US"/>
+        </w:rPr>
+        <w:t>c</w:t>
+      </w:r>
+      <w:r>
+        <w:rPr>
+          <w:lang w:val="en-US"/>
+        </w:rPr>
+        <w:t>loud</w:t>
+      </w:r>
     </w:p>
     <w:p>
       <w:pPr>
@@ -77,7 +93,19 @@
         <w:rPr>
           <w:lang w:val="en-US"/>
         </w:rPr>
-        <w:t>Install Ubuntu Server 16.0.4.4 LTS (in Windows)</w:t>
+        <w:t>Install Ubuntu Server 1</w:t>
+      </w:r>
+      <w:r>
+        <w:rPr>
+          <w:lang w:val="en-US"/>
+        </w:rPr>
+        <w:t>8</w:t>
+      </w:r>
+      <w:r>
+        <w:rPr>
+          <w:lang w:val="en-US"/>
+        </w:rPr>
+        <w:t>.0.4.4 LTS (in Windows)</w:t>
       </w:r>
     </w:p>
     <w:p>
@@ -132,10 +160,11 @@
       </w:pPr>
       <w:r>
         <w:rPr>
+          <w:noProof/>
           <w:lang w:val="en-US"/>
         </w:rPr>
         <w:drawing>
-          <wp:inline distT="0" distB="0" distL="0" distR="0" wp14:anchorId="5D2630C2" wp14:editId="1DAFE231">
+          <wp:inline distT="0" distB="0" distL="0" distR="0" wp14:anchorId="6AEA8133" wp14:editId="416B6867">
             <wp:extent cx="3346178" cy="3277578"/>
             <wp:effectExtent l="0" t="0" r="6985" b="0"/>
             <wp:docPr id="1" name="Picture 1"/>
@@ -272,16 +301,44 @@
           <w:lang w:val="en-US"/>
         </w:rPr>
       </w:pPr>
-      <w:r>
-        <w:rPr>
+    </w:p>
+    <w:p>
+      <w:pPr>
+        <w:pStyle w:val="ListParagraph"/>
+        <w:numPr>
+          <w:ilvl w:val="1"/>
+          <w:numId w:val="1"/>
+        </w:numPr>
+        <w:rPr>
+          <w:lang w:val="en-US"/>
+        </w:rPr>
+      </w:pPr>
+      <w:r>
+        <w:rPr>
+          <w:lang w:val="en-US"/>
+        </w:rPr>
+        <w:t>Disable Audio</w:t>
+      </w:r>
+    </w:p>
+    <w:p>
+      <w:pPr>
+        <w:pStyle w:val="ListParagraph"/>
+        <w:ind w:left="1440"/>
+        <w:rPr>
+          <w:lang w:val="en-US"/>
+        </w:rPr>
+      </w:pPr>
+      <w:r>
+        <w:rPr>
+          <w:noProof/>
           <w:lang w:val="en-US"/>
         </w:rPr>
         <w:lastRenderedPageBreak/>
         <w:drawing>
-          <wp:inline distT="0" distB="0" distL="0" distR="0" wp14:anchorId="7EC469C2" wp14:editId="31A7910D">
+          <wp:inline distT="0" distB="0" distL="0" distR="0" wp14:anchorId="5F46619B" wp14:editId="2A1B6ADA">
             <wp:extent cx="4931611" cy="3567224"/>
             <wp:effectExtent l="0" t="0" r="2540" b="0"/>
-            <wp:docPr id="2" name="Picture 2"/>
+            <wp:docPr id="3" name="Picture 3"/>
             <wp:cNvGraphicFramePr>
               <a:graphicFrameLocks xmlns:a="http://schemas.openxmlformats.org/drawingml/2006/main" noChangeAspect="1"/>
             </wp:cNvGraphicFramePr>
@@ -327,28 +384,14 @@
       </w:pPr>
       <w:r>
         <w:rPr>
-          <w:lang w:val="en-US"/>
-        </w:rPr>
-        <w:t>Disable Audio</w:t>
-      </w:r>
-    </w:p>
-    <w:p>
-      <w:pPr>
-        <w:pStyle w:val="ListParagraph"/>
-        <w:ind w:left="1440"/>
-        <w:rPr>
-          <w:lang w:val="en-US"/>
-        </w:rPr>
-      </w:pPr>
-      <w:r>
-        <w:rPr>
+          <w:noProof/>
           <w:lang w:val="en-US"/>
         </w:rPr>
         <w:drawing>
-          <wp:inline distT="0" distB="0" distL="0" distR="0" wp14:anchorId="01D64EF8" wp14:editId="13C5C3EC">
-            <wp:extent cx="4931611" cy="3567224"/>
-            <wp:effectExtent l="0" t="0" r="2540" b="0"/>
-            <wp:docPr id="3" name="Picture 3"/>
+          <wp:inline distT="0" distB="0" distL="0" distR="0" wp14:anchorId="78DEE41D" wp14:editId="19E23236">
+            <wp:extent cx="4932656" cy="3567980"/>
+            <wp:effectExtent l="0" t="0" r="1905" b="0"/>
+            <wp:docPr id="5" name="Picture 5"/>
             <wp:cNvGraphicFramePr>
               <a:graphicFrameLocks xmlns:a="http://schemas.openxmlformats.org/drawingml/2006/main" noChangeAspect="1"/>
             </wp:cNvGraphicFramePr>
@@ -368,7 +411,7 @@
                   <pic:spPr>
                     <a:xfrm>
                       <a:off x="0" y="0"/>
-                      <a:ext cx="4931611" cy="3567224"/>
+                      <a:ext cx="4932656" cy="3567980"/>
                     </a:xfrm>
                     <a:prstGeom prst="rect">
                       <a:avLst/>
@@ -385,6 +428,24 @@
       <w:pPr>
         <w:pStyle w:val="ListParagraph"/>
         <w:numPr>
+          <w:ilvl w:val="0"/>
+          <w:numId w:val="1"/>
+        </w:numPr>
+        <w:rPr>
+          <w:lang w:val="en-US"/>
+        </w:rPr>
+      </w:pPr>
+      <w:r>
+        <w:rPr>
+          <w:lang w:val="en-US"/>
+        </w:rPr>
+        <w:t>Install Ubuntu Server</w:t>
+      </w:r>
+    </w:p>
+    <w:p>
+      <w:pPr>
+        <w:pStyle w:val="ListParagraph"/>
+        <w:numPr>
           <w:ilvl w:val="1"/>
           <w:numId w:val="1"/>
         </w:numPr>
@@ -394,14 +455,15 @@
       </w:pPr>
       <w:r>
         <w:rPr>
+          <w:noProof/>
           <w:lang w:val="en-US"/>
         </w:rPr>
         <w:lastRenderedPageBreak/>
         <w:drawing>
-          <wp:inline distT="0" distB="0" distL="0" distR="0" wp14:anchorId="2C88D5CB" wp14:editId="76149EDE">
-            <wp:extent cx="4932656" cy="3567980"/>
-            <wp:effectExtent l="0" t="0" r="1905" b="0"/>
-            <wp:docPr id="5" name="Picture 5"/>
+          <wp:inline distT="0" distB="0" distL="0" distR="0" wp14:anchorId="15ACF6E5" wp14:editId="2788684A">
+            <wp:extent cx="5943600" cy="4994910"/>
+            <wp:effectExtent l="0" t="0" r="0" b="0"/>
+            <wp:docPr id="7" name="Picture 7"/>
             <wp:cNvGraphicFramePr>
               <a:graphicFrameLocks xmlns:a="http://schemas.openxmlformats.org/drawingml/2006/main" noChangeAspect="1"/>
             </wp:cNvGraphicFramePr>
@@ -421,7 +483,7 @@
                   <pic:spPr>
                     <a:xfrm>
                       <a:off x="0" y="0"/>
-                      <a:ext cx="4932656" cy="3567980"/>
+                      <a:ext cx="5943600" cy="4994910"/>
                     </a:xfrm>
                     <a:prstGeom prst="rect">
                       <a:avLst/>
@@ -438,24 +500,6 @@
       <w:pPr>
         <w:pStyle w:val="ListParagraph"/>
         <w:numPr>
-          <w:ilvl w:val="0"/>
-          <w:numId w:val="1"/>
-        </w:numPr>
-        <w:rPr>
-          <w:lang w:val="en-US"/>
-        </w:rPr>
-      </w:pPr>
-      <w:r>
-        <w:rPr>
-          <w:lang w:val="en-US"/>
-        </w:rPr>
-        <w:t>Install Ubuntu Server</w:t>
-      </w:r>
-    </w:p>
-    <w:p>
-      <w:pPr>
-        <w:pStyle w:val="ListParagraph"/>
-        <w:numPr>
           <w:ilvl w:val="1"/>
           <w:numId w:val="1"/>
         </w:numPr>
@@ -465,14 +509,15 @@
       </w:pPr>
       <w:r>
         <w:rPr>
+          <w:noProof/>
           <w:lang w:val="en-US"/>
         </w:rPr>
         <w:lastRenderedPageBreak/>
         <w:drawing>
-          <wp:inline distT="0" distB="0" distL="0" distR="0" wp14:anchorId="7BAF8C89" wp14:editId="368DE287">
+          <wp:inline distT="0" distB="0" distL="0" distR="0" wp14:anchorId="3715A218" wp14:editId="53F849EF">
             <wp:extent cx="5943600" cy="4994910"/>
             <wp:effectExtent l="0" t="0" r="0" b="0"/>
-            <wp:docPr id="7" name="Picture 7"/>
+            <wp:docPr id="8" name="Picture 8"/>
             <wp:cNvGraphicFramePr>
               <a:graphicFrameLocks xmlns:a="http://schemas.openxmlformats.org/drawingml/2006/main" noChangeAspect="1"/>
             </wp:cNvGraphicFramePr>
@@ -518,14 +563,15 @@
       </w:pPr>
       <w:r>
         <w:rPr>
+          <w:noProof/>
           <w:lang w:val="en-US"/>
         </w:rPr>
         <w:lastRenderedPageBreak/>
         <w:drawing>
-          <wp:inline distT="0" distB="0" distL="0" distR="0" wp14:anchorId="3BA1FD03" wp14:editId="238FCDEF">
-            <wp:extent cx="5943600" cy="4994910"/>
-            <wp:effectExtent l="0" t="0" r="0" b="0"/>
-            <wp:docPr id="8" name="Picture 8"/>
+          <wp:inline distT="0" distB="0" distL="0" distR="0" wp14:anchorId="0A74C6AF" wp14:editId="3237DDDC">
+            <wp:extent cx="5943600" cy="4392930"/>
+            <wp:effectExtent l="0" t="0" r="0" b="7620"/>
+            <wp:docPr id="6" name="Picture 6"/>
             <wp:cNvGraphicFramePr>
               <a:graphicFrameLocks xmlns:a="http://schemas.openxmlformats.org/drawingml/2006/main" noChangeAspect="1"/>
             </wp:cNvGraphicFramePr>
@@ -545,7 +591,7 @@
                   <pic:spPr>
                     <a:xfrm>
                       <a:off x="0" y="0"/>
-                      <a:ext cx="5943600" cy="4994910"/>
+                      <a:ext cx="5943600" cy="4392930"/>
                     </a:xfrm>
                     <a:prstGeom prst="rect">
                       <a:avLst/>
@@ -575,10 +621,10 @@
         </w:rPr>
         <w:lastRenderedPageBreak/>
         <w:drawing>
-          <wp:inline distT="0" distB="0" distL="0" distR="0" wp14:anchorId="0FA19FBA" wp14:editId="7B0FDFD1">
-            <wp:extent cx="5943600" cy="4994910"/>
-            <wp:effectExtent l="0" t="0" r="0" b="0"/>
-            <wp:docPr id="9" name="Picture 9"/>
+          <wp:inline distT="0" distB="0" distL="0" distR="0" wp14:anchorId="3BB8BAE9" wp14:editId="38E7494C">
+            <wp:extent cx="5327969" cy="4123650"/>
+            <wp:effectExtent l="0" t="0" r="6350" b="0"/>
+            <wp:docPr id="18" name="Picture 18"/>
             <wp:cNvGraphicFramePr>
               <a:graphicFrameLocks xmlns:a="http://schemas.openxmlformats.org/drawingml/2006/main" noChangeAspect="1"/>
             </wp:cNvGraphicFramePr>
@@ -598,7 +644,7 @@
                   <pic:spPr>
                     <a:xfrm>
                       <a:off x="0" y="0"/>
-                      <a:ext cx="5943600" cy="4994910"/>
+                      <a:ext cx="5327969" cy="4123650"/>
                     </a:xfrm>
                     <a:prstGeom prst="rect">
                       <a:avLst/>
@@ -615,7 +661,7 @@
       <w:pPr>
         <w:pStyle w:val="ListParagraph"/>
         <w:numPr>
-          <w:ilvl w:val="0"/>
+          <w:ilvl w:val="1"/>
           <w:numId w:val="1"/>
         </w:numPr>
         <w:rPr>
@@ -624,32 +670,13 @@
       </w:pPr>
       <w:r>
         <w:rPr>
-          <w:noProof/>
-        </w:rPr>
-        <w:t>Go to the ip address of your ubuntu server in your favorite browser to create an admin account to finalize the nextcloud setup.</w:t>
-      </w:r>
-    </w:p>
-    <w:p>
-      <w:pPr>
-        <w:pStyle w:val="ListParagraph"/>
-        <w:numPr>
-          <w:ilvl w:val="0"/>
-          <w:numId w:val="1"/>
-        </w:numPr>
-        <w:rPr>
-          <w:lang w:val="en-US"/>
-        </w:rPr>
-      </w:pPr>
-      <w:r>
-        <w:rPr>
-          <w:lang w:val="en-US"/>
-        </w:rPr>
-        <w:lastRenderedPageBreak/>
+          <w:lang w:val="en-US"/>
+        </w:rPr>
         <w:drawing>
-          <wp:inline distT="0" distB="0" distL="0" distR="0" wp14:anchorId="3CFAA1D2" wp14:editId="758AA0F0">
-            <wp:extent cx="5943600" cy="2999740"/>
-            <wp:effectExtent l="0" t="0" r="0" b="0"/>
-            <wp:docPr id="11" name="Picture 11"/>
+          <wp:inline distT="0" distB="0" distL="0" distR="0" wp14:anchorId="05CA690B" wp14:editId="48953BF7">
+            <wp:extent cx="5943600" cy="2506345"/>
+            <wp:effectExtent l="0" t="0" r="0" b="8255"/>
+            <wp:docPr id="26" name="Picture 26"/>
             <wp:cNvGraphicFramePr>
               <a:graphicFrameLocks xmlns:a="http://schemas.openxmlformats.org/drawingml/2006/main" noChangeAspect="1"/>
             </wp:cNvGraphicFramePr>
@@ -669,7 +696,7 @@
                   <pic:spPr>
                     <a:xfrm>
                       <a:off x="0" y="0"/>
-                      <a:ext cx="5943600" cy="2999740"/>
+                      <a:ext cx="5943600" cy="2506345"/>
                     </a:xfrm>
                     <a:prstGeom prst="rect">
                       <a:avLst/>
@@ -686,7 +713,7 @@
       <w:pPr>
         <w:pStyle w:val="ListParagraph"/>
         <w:numPr>
-          <w:ilvl w:val="0"/>
+          <w:ilvl w:val="1"/>
           <w:numId w:val="1"/>
         </w:numPr>
         <w:rPr>
@@ -697,43 +724,12 @@
         <w:rPr>
           <w:lang w:val="en-US"/>
         </w:rPr>
-        <w:t xml:space="preserve">Install </w:t>
-      </w:r>
-      <w:proofErr w:type="spellStart"/>
-      <w:r>
-        <w:rPr>
-          <w:lang w:val="en-US"/>
-        </w:rPr>
-        <w:t>nextCloud</w:t>
-      </w:r>
-      <w:proofErr w:type="spellEnd"/>
-      <w:r>
-        <w:rPr>
-          <w:lang w:val="en-US"/>
-        </w:rPr>
-        <w:t xml:space="preserve"> clients (Desktop, Mobile)</w:t>
-      </w:r>
-    </w:p>
-    <w:p>
-      <w:pPr>
-        <w:pStyle w:val="ListParagraph"/>
-        <w:numPr>
-          <w:ilvl w:val="0"/>
-          <w:numId w:val="1"/>
-        </w:numPr>
-        <w:rPr>
-          <w:lang w:val="en-US"/>
-        </w:rPr>
-      </w:pPr>
-      <w:r>
-        <w:rPr>
-          <w:lang w:val="en-US"/>
-        </w:rPr>
+        <w:lastRenderedPageBreak/>
         <w:drawing>
-          <wp:inline distT="0" distB="0" distL="0" distR="0" wp14:anchorId="39D277B3" wp14:editId="241FD3EF">
-            <wp:extent cx="3803515" cy="2957442"/>
-            <wp:effectExtent l="0" t="0" r="6985" b="0"/>
-            <wp:docPr id="12" name="Picture 12"/>
+          <wp:inline distT="0" distB="0" distL="0" distR="0" wp14:anchorId="33E71893" wp14:editId="4D8F1E75">
+            <wp:extent cx="5943600" cy="3771265"/>
+            <wp:effectExtent l="0" t="0" r="0" b="635"/>
+            <wp:docPr id="24" name="Picture 24"/>
             <wp:cNvGraphicFramePr>
               <a:graphicFrameLocks xmlns:a="http://schemas.openxmlformats.org/drawingml/2006/main" noChangeAspect="1"/>
             </wp:cNvGraphicFramePr>
@@ -753,7 +749,7 @@
                   <pic:spPr>
                     <a:xfrm>
                       <a:off x="0" y="0"/>
-                      <a:ext cx="3803515" cy="2957442"/>
+                      <a:ext cx="5943600" cy="3771265"/>
                     </a:xfrm>
                     <a:prstGeom prst="rect">
                       <a:avLst/>
@@ -770,7 +766,7 @@
       <w:pPr>
         <w:pStyle w:val="ListParagraph"/>
         <w:numPr>
-          <w:ilvl w:val="0"/>
+          <w:ilvl w:val="1"/>
           <w:numId w:val="1"/>
         </w:numPr>
         <w:rPr>
@@ -781,12 +777,47 @@
         <w:rPr>
           <w:lang w:val="en-US"/>
         </w:rPr>
-        <w:lastRenderedPageBreak/>
+        <w:t>Admin</w:t>
+      </w:r>
+    </w:p>
+    <w:p>
+      <w:pPr>
+        <w:pStyle w:val="ListParagraph"/>
+        <w:numPr>
+          <w:ilvl w:val="1"/>
+          <w:numId w:val="1"/>
+        </w:numPr>
+        <w:rPr>
+          <w:lang w:val="en-US"/>
+        </w:rPr>
+      </w:pPr>
+      <w:r>
+        <w:rPr>
+          <w:lang w:val="en-US"/>
+        </w:rPr>
+        <w:t>Password100200!</w:t>
+      </w:r>
+    </w:p>
+    <w:p>
+      <w:pPr>
+        <w:pStyle w:val="ListParagraph"/>
+        <w:numPr>
+          <w:ilvl w:val="1"/>
+          <w:numId w:val="1"/>
+        </w:numPr>
+        <w:rPr>
+          <w:lang w:val="en-US"/>
+        </w:rPr>
+      </w:pPr>
+      <w:r>
+        <w:rPr>
+          <w:lang w:val="en-US"/>
+        </w:rPr>
         <w:drawing>
-          <wp:inline distT="0" distB="0" distL="0" distR="0" wp14:anchorId="4D30416D" wp14:editId="1744E153">
-            <wp:extent cx="5731950" cy="3483379"/>
-            <wp:effectExtent l="0" t="0" r="2540" b="3175"/>
-            <wp:docPr id="14" name="Picture 14"/>
+          <wp:inline distT="0" distB="0" distL="0" distR="0" wp14:anchorId="2C673911" wp14:editId="64ACB880">
+            <wp:extent cx="5943600" cy="2914650"/>
+            <wp:effectExtent l="0" t="0" r="0" b="0"/>
+            <wp:docPr id="27" name="Picture 27"/>
             <wp:cNvGraphicFramePr>
               <a:graphicFrameLocks xmlns:a="http://schemas.openxmlformats.org/drawingml/2006/main" noChangeAspect="1"/>
             </wp:cNvGraphicFramePr>
@@ -806,7 +837,7 @@
                   <pic:spPr>
                     <a:xfrm>
                       <a:off x="0" y="0"/>
-                      <a:ext cx="5731950" cy="3483379"/>
+                      <a:ext cx="5943600" cy="2914650"/>
                     </a:xfrm>
                     <a:prstGeom prst="rect">
                       <a:avLst/>
@@ -823,7 +854,7 @@
       <w:pPr>
         <w:pStyle w:val="ListParagraph"/>
         <w:numPr>
-          <w:ilvl w:val="0"/>
+          <w:ilvl w:val="1"/>
           <w:numId w:val="1"/>
         </w:numPr>
         <w:rPr>
@@ -835,10 +866,10 @@
           <w:lang w:val="en-US"/>
         </w:rPr>
         <w:drawing>
-          <wp:inline distT="0" distB="0" distL="0" distR="0" wp14:anchorId="6EA396B1" wp14:editId="30EC5E9F">
-            <wp:extent cx="5731950" cy="3483379"/>
-            <wp:effectExtent l="0" t="0" r="2540" b="3175"/>
-            <wp:docPr id="15" name="Picture 15"/>
+          <wp:inline distT="0" distB="0" distL="0" distR="0" wp14:anchorId="294D6F6D" wp14:editId="7B269CBE">
+            <wp:extent cx="5943600" cy="204470"/>
+            <wp:effectExtent l="0" t="0" r="0" b="5080"/>
+            <wp:docPr id="28" name="Picture 28"/>
             <wp:cNvGraphicFramePr>
               <a:graphicFrameLocks xmlns:a="http://schemas.openxmlformats.org/drawingml/2006/main" noChangeAspect="1"/>
             </wp:cNvGraphicFramePr>
@@ -858,7 +889,7 @@
                   <pic:spPr>
                     <a:xfrm>
                       <a:off x="0" y="0"/>
-                      <a:ext cx="5731950" cy="3483379"/>
+                      <a:ext cx="5943600" cy="204470"/>
                     </a:xfrm>
                     <a:prstGeom prst="rect">
                       <a:avLst/>
@@ -875,6 +906,18 @@
       <w:pPr>
         <w:pStyle w:val="ListParagraph"/>
         <w:numPr>
+          <w:ilvl w:val="1"/>
+          <w:numId w:val="1"/>
+        </w:numPr>
+        <w:rPr>
+          <w:lang w:val="en-US"/>
+        </w:rPr>
+      </w:pPr>
+    </w:p>
+    <w:p>
+      <w:pPr>
+        <w:pStyle w:val="ListParagraph"/>
+        <w:numPr>
           <w:ilvl w:val="0"/>
           <w:numId w:val="1"/>
         </w:numPr>
@@ -884,14 +927,27 @@
       </w:pPr>
       <w:r>
         <w:rPr>
+          <w:noProof/>
+        </w:rPr>
+        <w:t>Go to the ip address of your ubuntu server in your favorite browser to create an admin account to finalize the nextcloud setup.</w:t>
+      </w:r>
+    </w:p>
+    <w:p>
+      <w:pPr>
+        <w:rPr>
+          <w:lang w:val="en-US"/>
+        </w:rPr>
+      </w:pPr>
+      <w:r>
+        <w:rPr>
           <w:lang w:val="en-US"/>
         </w:rPr>
         <w:lastRenderedPageBreak/>
         <w:drawing>
-          <wp:inline distT="0" distB="0" distL="0" distR="0" wp14:anchorId="07CA73BF" wp14:editId="7508D15A">
-            <wp:extent cx="5731950" cy="3483379"/>
-            <wp:effectExtent l="0" t="0" r="2540" b="3175"/>
-            <wp:docPr id="13" name="Picture 13"/>
+          <wp:inline distT="0" distB="0" distL="0" distR="0" wp14:anchorId="06DC4141" wp14:editId="5BC3F799">
+            <wp:extent cx="5943600" cy="2999740"/>
+            <wp:effectExtent l="0" t="0" r="0" b="0"/>
+            <wp:docPr id="29" name="Picture 29"/>
             <wp:cNvGraphicFramePr>
               <a:graphicFrameLocks xmlns:a="http://schemas.openxmlformats.org/drawingml/2006/main" noChangeAspect="1"/>
             </wp:cNvGraphicFramePr>
@@ -911,6 +967,200 @@
                   <pic:spPr>
                     <a:xfrm>
                       <a:off x="0" y="0"/>
+                      <a:ext cx="5943600" cy="2999740"/>
+                    </a:xfrm>
+                    <a:prstGeom prst="rect">
+                      <a:avLst/>
+                    </a:prstGeom>
+                  </pic:spPr>
+                </pic:pic>
+              </a:graphicData>
+            </a:graphic>
+          </wp:inline>
+        </w:drawing>
+      </w:r>
+    </w:p>
+    <w:p>
+      <w:pPr>
+        <w:pStyle w:val="ListParagraph"/>
+        <w:numPr>
+          <w:ilvl w:val="0"/>
+          <w:numId w:val="1"/>
+        </w:numPr>
+        <w:rPr>
+          <w:lang w:val="en-US"/>
+        </w:rPr>
+      </w:pPr>
+      <w:r>
+        <w:rPr>
+          <w:noProof/>
+          <w:lang w:val="en-US"/>
+        </w:rPr>
+        <w:drawing>
+          <wp:inline distT="0" distB="0" distL="0" distR="0" wp14:anchorId="50447B72" wp14:editId="6E40A645">
+            <wp:extent cx="5943600" cy="2999740"/>
+            <wp:effectExtent l="0" t="0" r="0" b="0"/>
+            <wp:docPr id="11" name="Picture 11"/>
+            <wp:cNvGraphicFramePr>
+              <a:graphicFrameLocks xmlns:a="http://schemas.openxmlformats.org/drawingml/2006/main" noChangeAspect="1"/>
+            </wp:cNvGraphicFramePr>
+            <a:graphic xmlns:a="http://schemas.openxmlformats.org/drawingml/2006/main">
+              <a:graphicData uri="http://schemas.openxmlformats.org/drawingml/2006/picture">
+                <pic:pic xmlns:pic="http://schemas.openxmlformats.org/drawingml/2006/picture">
+                  <pic:nvPicPr>
+                    <pic:cNvPr id="1" name=""/>
+                    <pic:cNvPicPr/>
+                  </pic:nvPicPr>
+                  <pic:blipFill>
+                    <a:blip r:embed="rId21"/>
+                    <a:stretch>
+                      <a:fillRect/>
+                    </a:stretch>
+                  </pic:blipFill>
+                  <pic:spPr>
+                    <a:xfrm>
+                      <a:off x="0" y="0"/>
+                      <a:ext cx="5943600" cy="2999740"/>
+                    </a:xfrm>
+                    <a:prstGeom prst="rect">
+                      <a:avLst/>
+                    </a:prstGeom>
+                  </pic:spPr>
+                </pic:pic>
+              </a:graphicData>
+            </a:graphic>
+          </wp:inline>
+        </w:drawing>
+      </w:r>
+    </w:p>
+    <w:p>
+      <w:pPr>
+        <w:pStyle w:val="ListParagraph"/>
+        <w:numPr>
+          <w:ilvl w:val="0"/>
+          <w:numId w:val="1"/>
+        </w:numPr>
+        <w:rPr>
+          <w:lang w:val="en-US"/>
+        </w:rPr>
+      </w:pPr>
+      <w:bookmarkStart w:id="0" w:name="_Hlk524967736"/>
+      <w:r>
+        <w:rPr>
+          <w:lang w:val="en-US"/>
+        </w:rPr>
+        <w:t xml:space="preserve">Install </w:t>
+      </w:r>
+      <w:proofErr w:type="spellStart"/>
+      <w:r>
+        <w:rPr>
+          <w:lang w:val="en-US"/>
+        </w:rPr>
+        <w:t>nextCloud</w:t>
+      </w:r>
+      <w:proofErr w:type="spellEnd"/>
+      <w:r>
+        <w:rPr>
+          <w:lang w:val="en-US"/>
+        </w:rPr>
+        <w:t xml:space="preserve"> clients (Desktop, Mobile)</w:t>
+      </w:r>
+    </w:p>
+    <w:bookmarkEnd w:id="0"/>
+    <w:p>
+      <w:pPr>
+        <w:pStyle w:val="ListParagraph"/>
+        <w:numPr>
+          <w:ilvl w:val="0"/>
+          <w:numId w:val="1"/>
+        </w:numPr>
+        <w:rPr>
+          <w:lang w:val="en-US"/>
+        </w:rPr>
+      </w:pPr>
+      <w:r>
+        <w:rPr>
+          <w:noProof/>
+          <w:lang w:val="en-US"/>
+        </w:rPr>
+        <w:lastRenderedPageBreak/>
+        <w:drawing>
+          <wp:inline distT="0" distB="0" distL="0" distR="0" wp14:anchorId="41378773" wp14:editId="0A540D4A">
+            <wp:extent cx="3803515" cy="2957442"/>
+            <wp:effectExtent l="0" t="0" r="6985" b="0"/>
+            <wp:docPr id="12" name="Picture 12"/>
+            <wp:cNvGraphicFramePr>
+              <a:graphicFrameLocks xmlns:a="http://schemas.openxmlformats.org/drawingml/2006/main" noChangeAspect="1"/>
+            </wp:cNvGraphicFramePr>
+            <a:graphic xmlns:a="http://schemas.openxmlformats.org/drawingml/2006/main">
+              <a:graphicData uri="http://schemas.openxmlformats.org/drawingml/2006/picture">
+                <pic:pic xmlns:pic="http://schemas.openxmlformats.org/drawingml/2006/picture">
+                  <pic:nvPicPr>
+                    <pic:cNvPr id="1" name=""/>
+                    <pic:cNvPicPr/>
+                  </pic:nvPicPr>
+                  <pic:blipFill>
+                    <a:blip r:embed="rId22"/>
+                    <a:stretch>
+                      <a:fillRect/>
+                    </a:stretch>
+                  </pic:blipFill>
+                  <pic:spPr>
+                    <a:xfrm>
+                      <a:off x="0" y="0"/>
+                      <a:ext cx="3803515" cy="2957442"/>
+                    </a:xfrm>
+                    <a:prstGeom prst="rect">
+                      <a:avLst/>
+                    </a:prstGeom>
+                  </pic:spPr>
+                </pic:pic>
+              </a:graphicData>
+            </a:graphic>
+          </wp:inline>
+        </w:drawing>
+      </w:r>
+    </w:p>
+    <w:p>
+      <w:pPr>
+        <w:pStyle w:val="ListParagraph"/>
+        <w:numPr>
+          <w:ilvl w:val="0"/>
+          <w:numId w:val="1"/>
+        </w:numPr>
+        <w:rPr>
+          <w:lang w:val="en-US"/>
+        </w:rPr>
+      </w:pPr>
+      <w:r>
+        <w:rPr>
+          <w:noProof/>
+          <w:lang w:val="en-US"/>
+        </w:rPr>
+        <w:drawing>
+          <wp:inline distT="0" distB="0" distL="0" distR="0" wp14:anchorId="558E806F" wp14:editId="56E21723">
+            <wp:extent cx="5731950" cy="3483379"/>
+            <wp:effectExtent l="0" t="0" r="2540" b="3175"/>
+            <wp:docPr id="14" name="Picture 14"/>
+            <wp:cNvGraphicFramePr>
+              <a:graphicFrameLocks xmlns:a="http://schemas.openxmlformats.org/drawingml/2006/main" noChangeAspect="1"/>
+            </wp:cNvGraphicFramePr>
+            <a:graphic xmlns:a="http://schemas.openxmlformats.org/drawingml/2006/main">
+              <a:graphicData uri="http://schemas.openxmlformats.org/drawingml/2006/picture">
+                <pic:pic xmlns:pic="http://schemas.openxmlformats.org/drawingml/2006/picture">
+                  <pic:nvPicPr>
+                    <pic:cNvPr id="1" name=""/>
+                    <pic:cNvPicPr/>
+                  </pic:nvPicPr>
+                  <pic:blipFill>
+                    <a:blip r:embed="rId23"/>
+                    <a:stretch>
+                      <a:fillRect/>
+                    </a:stretch>
+                  </pic:blipFill>
+                  <pic:spPr>
+                    <a:xfrm>
+                      <a:off x="0" y="0"/>
                       <a:ext cx="5731950" cy="3483379"/>
                     </a:xfrm>
                     <a:prstGeom prst="rect">
@@ -935,8 +1185,1171 @@
           <w:lang w:val="en-US"/>
         </w:rPr>
       </w:pPr>
-      <w:bookmarkStart w:id="0" w:name="_GoBack"/>
-      <w:bookmarkEnd w:id="0"/>
+      <w:r>
+        <w:rPr>
+          <w:noProof/>
+          <w:lang w:val="en-US"/>
+        </w:rPr>
+        <w:lastRenderedPageBreak/>
+        <w:drawing>
+          <wp:inline distT="0" distB="0" distL="0" distR="0" wp14:anchorId="3A9E7A5F" wp14:editId="6CC9747D">
+            <wp:extent cx="5731950" cy="3483379"/>
+            <wp:effectExtent l="0" t="0" r="2540" b="3175"/>
+            <wp:docPr id="15" name="Picture 15"/>
+            <wp:cNvGraphicFramePr>
+              <a:graphicFrameLocks xmlns:a="http://schemas.openxmlformats.org/drawingml/2006/main" noChangeAspect="1"/>
+            </wp:cNvGraphicFramePr>
+            <a:graphic xmlns:a="http://schemas.openxmlformats.org/drawingml/2006/main">
+              <a:graphicData uri="http://schemas.openxmlformats.org/drawingml/2006/picture">
+                <pic:pic xmlns:pic="http://schemas.openxmlformats.org/drawingml/2006/picture">
+                  <pic:nvPicPr>
+                    <pic:cNvPr id="1" name=""/>
+                    <pic:cNvPicPr/>
+                  </pic:nvPicPr>
+                  <pic:blipFill>
+                    <a:blip r:embed="rId24"/>
+                    <a:stretch>
+                      <a:fillRect/>
+                    </a:stretch>
+                  </pic:blipFill>
+                  <pic:spPr>
+                    <a:xfrm>
+                      <a:off x="0" y="0"/>
+                      <a:ext cx="5731950" cy="3483379"/>
+                    </a:xfrm>
+                    <a:prstGeom prst="rect">
+                      <a:avLst/>
+                    </a:prstGeom>
+                  </pic:spPr>
+                </pic:pic>
+              </a:graphicData>
+            </a:graphic>
+          </wp:inline>
+        </w:drawing>
+      </w:r>
+    </w:p>
+    <w:p>
+      <w:pPr>
+        <w:pStyle w:val="ListParagraph"/>
+        <w:numPr>
+          <w:ilvl w:val="0"/>
+          <w:numId w:val="1"/>
+        </w:numPr>
+        <w:rPr>
+          <w:lang w:val="en-US"/>
+        </w:rPr>
+      </w:pPr>
+      <w:r>
+        <w:rPr>
+          <w:noProof/>
+          <w:lang w:val="en-US"/>
+        </w:rPr>
+        <w:drawing>
+          <wp:inline distT="0" distB="0" distL="0" distR="0" wp14:anchorId="0786C16C" wp14:editId="57B6EFD3">
+            <wp:extent cx="5731950" cy="3483379"/>
+            <wp:effectExtent l="0" t="0" r="2540" b="3175"/>
+            <wp:docPr id="13" name="Picture 13"/>
+            <wp:cNvGraphicFramePr>
+              <a:graphicFrameLocks xmlns:a="http://schemas.openxmlformats.org/drawingml/2006/main" noChangeAspect="1"/>
+            </wp:cNvGraphicFramePr>
+            <a:graphic xmlns:a="http://schemas.openxmlformats.org/drawingml/2006/main">
+              <a:graphicData uri="http://schemas.openxmlformats.org/drawingml/2006/picture">
+                <pic:pic xmlns:pic="http://schemas.openxmlformats.org/drawingml/2006/picture">
+                  <pic:nvPicPr>
+                    <pic:cNvPr id="1" name=""/>
+                    <pic:cNvPicPr/>
+                  </pic:nvPicPr>
+                  <pic:blipFill>
+                    <a:blip r:embed="rId25"/>
+                    <a:stretch>
+                      <a:fillRect/>
+                    </a:stretch>
+                  </pic:blipFill>
+                  <pic:spPr>
+                    <a:xfrm>
+                      <a:off x="0" y="0"/>
+                      <a:ext cx="5731950" cy="3483379"/>
+                    </a:xfrm>
+                    <a:prstGeom prst="rect">
+                      <a:avLst/>
+                    </a:prstGeom>
+                  </pic:spPr>
+                </pic:pic>
+              </a:graphicData>
+            </a:graphic>
+          </wp:inline>
+        </w:drawing>
+      </w:r>
+    </w:p>
+    <w:p>
+      <w:pPr>
+        <w:rPr>
+          <w:lang w:val="en-US"/>
+        </w:rPr>
+      </w:pPr>
+    </w:p>
+    <w:p>
+      <w:pPr>
+        <w:rPr>
+          <w:lang w:val="en-US"/>
+        </w:rPr>
+      </w:pPr>
+      <w:r>
+        <w:rPr>
+          <w:lang w:val="en-US"/>
+        </w:rPr>
+        <w:t xml:space="preserve">Setup static </w:t>
+      </w:r>
+      <w:proofErr w:type="spellStart"/>
+      <w:r>
+        <w:rPr>
+          <w:lang w:val="en-US"/>
+        </w:rPr>
+        <w:t>ip</w:t>
+      </w:r>
+      <w:proofErr w:type="spellEnd"/>
+      <w:r>
+        <w:rPr>
+          <w:lang w:val="en-US"/>
+        </w:rPr>
+        <w:t xml:space="preserve"> address</w:t>
+      </w:r>
+      <w:r>
+        <w:rPr>
+          <w:lang w:val="en-US"/>
+        </w:rPr>
+        <w:t xml:space="preserve"> for ubuntu in </w:t>
+      </w:r>
+      <w:proofErr w:type="spellStart"/>
+      <w:r>
+        <w:rPr>
+          <w:lang w:val="en-US"/>
+        </w:rPr>
+        <w:t>virtualbox</w:t>
+      </w:r>
+      <w:proofErr w:type="spellEnd"/>
+    </w:p>
+    <w:p>
+      <w:pPr>
+        <w:pStyle w:val="ListParagraph"/>
+        <w:numPr>
+          <w:ilvl w:val="0"/>
+          <w:numId w:val="2"/>
+        </w:numPr>
+        <w:rPr>
+          <w:lang w:val="en-US"/>
+        </w:rPr>
+      </w:pPr>
+      <w:r>
+        <w:rPr>
+          <w:noProof/>
+          <w:lang w:val="en-US"/>
+        </w:rPr>
+        <w:lastRenderedPageBreak/>
+        <w:drawing>
+          <wp:inline distT="0" distB="0" distL="0" distR="0" wp14:anchorId="201B5635" wp14:editId="53C6FFF3">
+            <wp:extent cx="4931611" cy="3567224"/>
+            <wp:effectExtent l="0" t="0" r="2540" b="0"/>
+            <wp:docPr id="16" name="Picture 16"/>
+            <wp:cNvGraphicFramePr>
+              <a:graphicFrameLocks xmlns:a="http://schemas.openxmlformats.org/drawingml/2006/main" noChangeAspect="1"/>
+            </wp:cNvGraphicFramePr>
+            <a:graphic xmlns:a="http://schemas.openxmlformats.org/drawingml/2006/main">
+              <a:graphicData uri="http://schemas.openxmlformats.org/drawingml/2006/picture">
+                <pic:pic xmlns:pic="http://schemas.openxmlformats.org/drawingml/2006/picture">
+                  <pic:nvPicPr>
+                    <pic:cNvPr id="1" name=""/>
+                    <pic:cNvPicPr/>
+                  </pic:nvPicPr>
+                  <pic:blipFill>
+                    <a:blip r:embed="rId26"/>
+                    <a:stretch>
+                      <a:fillRect/>
+                    </a:stretch>
+                  </pic:blipFill>
+                  <pic:spPr>
+                    <a:xfrm>
+                      <a:off x="0" y="0"/>
+                      <a:ext cx="4931611" cy="3567224"/>
+                    </a:xfrm>
+                    <a:prstGeom prst="rect">
+                      <a:avLst/>
+                    </a:prstGeom>
+                  </pic:spPr>
+                </pic:pic>
+              </a:graphicData>
+            </a:graphic>
+          </wp:inline>
+        </w:drawing>
+      </w:r>
+    </w:p>
+    <w:p>
+      <w:pPr>
+        <w:pStyle w:val="ListParagraph"/>
+        <w:numPr>
+          <w:ilvl w:val="0"/>
+          <w:numId w:val="2"/>
+        </w:numPr>
+        <w:rPr>
+          <w:lang w:val="en-US"/>
+        </w:rPr>
+      </w:pPr>
+      <w:r>
+        <w:rPr>
+          <w:noProof/>
+          <w:lang w:val="en-US"/>
+        </w:rPr>
+        <w:drawing>
+          <wp:inline distT="0" distB="0" distL="0" distR="0" wp14:anchorId="1455FF2C" wp14:editId="422AF20F">
+            <wp:extent cx="4931611" cy="3567224"/>
+            <wp:effectExtent l="0" t="0" r="2540" b="0"/>
+            <wp:docPr id="17" name="Picture 17"/>
+            <wp:cNvGraphicFramePr>
+              <a:graphicFrameLocks xmlns:a="http://schemas.openxmlformats.org/drawingml/2006/main" noChangeAspect="1"/>
+            </wp:cNvGraphicFramePr>
+            <a:graphic xmlns:a="http://schemas.openxmlformats.org/drawingml/2006/main">
+              <a:graphicData uri="http://schemas.openxmlformats.org/drawingml/2006/picture">
+                <pic:pic xmlns:pic="http://schemas.openxmlformats.org/drawingml/2006/picture">
+                  <pic:nvPicPr>
+                    <pic:cNvPr id="1" name=""/>
+                    <pic:cNvPicPr/>
+                  </pic:nvPicPr>
+                  <pic:blipFill>
+                    <a:blip r:embed="rId27"/>
+                    <a:stretch>
+                      <a:fillRect/>
+                    </a:stretch>
+                  </pic:blipFill>
+                  <pic:spPr>
+                    <a:xfrm>
+                      <a:off x="0" y="0"/>
+                      <a:ext cx="4931611" cy="3567224"/>
+                    </a:xfrm>
+                    <a:prstGeom prst="rect">
+                      <a:avLst/>
+                    </a:prstGeom>
+                  </pic:spPr>
+                </pic:pic>
+              </a:graphicData>
+            </a:graphic>
+          </wp:inline>
+        </w:drawing>
+      </w:r>
+    </w:p>
+    <w:p>
+      <w:pPr>
+        <w:pStyle w:val="ListParagraph"/>
+        <w:numPr>
+          <w:ilvl w:val="0"/>
+          <w:numId w:val="2"/>
+        </w:numPr>
+        <w:rPr>
+          <w:lang w:val="en-US"/>
+        </w:rPr>
+      </w:pPr>
+      <w:r>
+        <w:rPr>
+          <w:lang w:val="en-US"/>
+        </w:rPr>
+        <w:t>First, you need to identify the network interface you are going to configure. You can list all attached network interfaces on your system using the ifconfig command as shown.</w:t>
+      </w:r>
+    </w:p>
+    <w:p>
+      <w:pPr>
+        <w:pStyle w:val="ListParagraph"/>
+        <w:rPr>
+          <w:lang w:val="en-US"/>
+        </w:rPr>
+      </w:pPr>
+      <w:r>
+        <w:rPr>
+          <w:lang w:val="en-US"/>
+        </w:rPr>
+        <w:t>$ ifconfig -a</w:t>
+      </w:r>
+    </w:p>
+    <w:p>
+      <w:pPr>
+        <w:pStyle w:val="ListParagraph"/>
+        <w:numPr>
+          <w:ilvl w:val="0"/>
+          <w:numId w:val="2"/>
+        </w:numPr>
+        <w:rPr>
+          <w:lang w:val="en-US"/>
+        </w:rPr>
+      </w:pPr>
+      <w:r>
+        <w:rPr>
+          <w:noProof/>
+          <w:lang w:val="en-US"/>
+        </w:rPr>
+        <w:lastRenderedPageBreak/>
+        <w:drawing>
+          <wp:inline distT="0" distB="0" distL="0" distR="0" wp14:anchorId="0494F056" wp14:editId="60D4C046">
+            <wp:extent cx="4642948" cy="3064803"/>
+            <wp:effectExtent l="0" t="0" r="5715" b="2540"/>
+            <wp:docPr id="19" name="Picture 19"/>
+            <wp:cNvGraphicFramePr>
+              <a:graphicFrameLocks xmlns:a="http://schemas.openxmlformats.org/drawingml/2006/main" noChangeAspect="1"/>
+            </wp:cNvGraphicFramePr>
+            <a:graphic xmlns:a="http://schemas.openxmlformats.org/drawingml/2006/main">
+              <a:graphicData uri="http://schemas.openxmlformats.org/drawingml/2006/picture">
+                <pic:pic xmlns:pic="http://schemas.openxmlformats.org/drawingml/2006/picture">
+                  <pic:nvPicPr>
+                    <pic:cNvPr id="1" name=""/>
+                    <pic:cNvPicPr/>
+                  </pic:nvPicPr>
+                  <pic:blipFill>
+                    <a:blip r:embed="rId28"/>
+                    <a:stretch>
+                      <a:fillRect/>
+                    </a:stretch>
+                  </pic:blipFill>
+                  <pic:spPr>
+                    <a:xfrm>
+                      <a:off x="0" y="0"/>
+                      <a:ext cx="4642948" cy="3064803"/>
+                    </a:xfrm>
+                    <a:prstGeom prst="rect">
+                      <a:avLst/>
+                    </a:prstGeom>
+                  </pic:spPr>
+                </pic:pic>
+              </a:graphicData>
+            </a:graphic>
+          </wp:inline>
+        </w:drawing>
+      </w:r>
+    </w:p>
+    <w:p>
+      <w:pPr>
+        <w:pStyle w:val="ListParagraph"/>
+        <w:numPr>
+          <w:ilvl w:val="0"/>
+          <w:numId w:val="2"/>
+        </w:numPr>
+        <w:rPr>
+          <w:lang w:val="en-US"/>
+        </w:rPr>
+      </w:pPr>
+      <w:r>
+        <w:t>Check with ifconfig on your VM for your ethernet name mine is enp0s3 for NAT and enp0s8 for host-only.</w:t>
+      </w:r>
+    </w:p>
+    <w:p>
+      <w:pPr>
+        <w:pStyle w:val="ListParagraph"/>
+        <w:numPr>
+          <w:ilvl w:val="0"/>
+          <w:numId w:val="2"/>
+        </w:numPr>
+        <w:rPr>
+          <w:lang w:val="en-US"/>
+        </w:rPr>
+      </w:pPr>
+      <w:r>
+        <w:rPr>
+          <w:lang w:val="en-US"/>
+        </w:rPr>
+        <w:t>From the output of the above command, we have 3 interfaces attached to the Ubuntu system: 2 ethernet interfaces and the loop back interface. However, the enp0s8 ethernet interface has not been configured and has no static IP address.</w:t>
+      </w:r>
+    </w:p>
+    <w:p>
+      <w:pPr>
+        <w:pStyle w:val="ListParagraph"/>
+        <w:numPr>
+          <w:ilvl w:val="0"/>
+          <w:numId w:val="2"/>
+        </w:numPr>
+        <w:rPr>
+          <w:lang w:val="en-US"/>
+        </w:rPr>
+      </w:pPr>
+      <w:r>
+        <w:rPr>
+          <w:lang w:val="en-US"/>
+        </w:rPr>
+        <w:t>we will configure a static IP for the enp0s8 ethernet network interface.</w:t>
+      </w:r>
+    </w:p>
+    <w:p>
+      <w:pPr>
+        <w:pStyle w:val="ListParagraph"/>
+        <w:numPr>
+          <w:ilvl w:val="0"/>
+          <w:numId w:val="2"/>
+        </w:numPr>
+        <w:rPr>
+          <w:lang w:val="en-US"/>
+        </w:rPr>
+      </w:pPr>
+      <w:r>
+        <w:rPr>
+          <w:lang w:val="en-US"/>
+        </w:rPr>
+        <w:t>Important: In case a YAML file is not created by the distribution installer, you can generate the required configuration for the renderers with this command.</w:t>
+      </w:r>
+    </w:p>
+    <w:p>
+      <w:pPr>
+        <w:pStyle w:val="ListParagraph"/>
+        <w:numPr>
+          <w:ilvl w:val="0"/>
+          <w:numId w:val="2"/>
+        </w:numPr>
+        <w:rPr>
+          <w:lang w:val="en-US"/>
+        </w:rPr>
+      </w:pPr>
+      <w:r>
+        <w:rPr>
+          <w:lang w:val="en-US"/>
+        </w:rPr>
+        <w:t xml:space="preserve">$ </w:t>
+      </w:r>
+      <w:proofErr w:type="spellStart"/>
+      <w:r>
+        <w:rPr>
+          <w:lang w:val="en-US"/>
+        </w:rPr>
+        <w:t>sudo</w:t>
+      </w:r>
+      <w:proofErr w:type="spellEnd"/>
+      <w:r>
+        <w:rPr>
+          <w:lang w:val="en-US"/>
+        </w:rPr>
+        <w:t xml:space="preserve"> </w:t>
+      </w:r>
+      <w:proofErr w:type="spellStart"/>
+      <w:r>
+        <w:rPr>
+          <w:lang w:val="en-US"/>
+        </w:rPr>
+        <w:t>netplan</w:t>
+      </w:r>
+      <w:proofErr w:type="spellEnd"/>
+      <w:r>
+        <w:rPr>
+          <w:lang w:val="en-US"/>
+        </w:rPr>
+        <w:t xml:space="preserve"> generate</w:t>
+      </w:r>
+    </w:p>
+    <w:p>
+      <w:pPr>
+        <w:pStyle w:val="ListParagraph"/>
+        <w:numPr>
+          <w:ilvl w:val="0"/>
+          <w:numId w:val="2"/>
+        </w:numPr>
+        <w:rPr>
+          <w:lang w:val="en-US"/>
+        </w:rPr>
+      </w:pPr>
+      <w:r>
+        <w:rPr>
+          <w:lang w:val="en-US"/>
+        </w:rPr>
+        <w:t>Make changes</w:t>
+      </w:r>
+    </w:p>
+    <w:p>
+      <w:pPr>
+        <w:pStyle w:val="ListParagraph"/>
+        <w:rPr>
+          <w:lang w:val="en-US"/>
+        </w:rPr>
+      </w:pPr>
+      <w:r>
+        <w:rPr>
+          <w:noProof/>
+          <w:lang w:val="en-US"/>
+        </w:rPr>
+        <w:lastRenderedPageBreak/>
+        <w:drawing>
+          <wp:inline distT="0" distB="0" distL="0" distR="0" wp14:anchorId="5CE11DA3" wp14:editId="433AD8BF">
+            <wp:extent cx="5943600" cy="4457700"/>
+            <wp:effectExtent l="0" t="0" r="0" b="0"/>
+            <wp:docPr id="22" name="Picture 22"/>
+            <wp:cNvGraphicFramePr>
+              <a:graphicFrameLocks xmlns:a="http://schemas.openxmlformats.org/drawingml/2006/main" noChangeAspect="1"/>
+            </wp:cNvGraphicFramePr>
+            <a:graphic xmlns:a="http://schemas.openxmlformats.org/drawingml/2006/main">
+              <a:graphicData uri="http://schemas.openxmlformats.org/drawingml/2006/picture">
+                <pic:pic xmlns:pic="http://schemas.openxmlformats.org/drawingml/2006/picture">
+                  <pic:nvPicPr>
+                    <pic:cNvPr id="1" name=""/>
+                    <pic:cNvPicPr/>
+                  </pic:nvPicPr>
+                  <pic:blipFill>
+                    <a:blip r:embed="rId29"/>
+                    <a:stretch>
+                      <a:fillRect/>
+                    </a:stretch>
+                  </pic:blipFill>
+                  <pic:spPr>
+                    <a:xfrm>
+                      <a:off x="0" y="0"/>
+                      <a:ext cx="5943600" cy="4457700"/>
+                    </a:xfrm>
+                    <a:prstGeom prst="rect">
+                      <a:avLst/>
+                    </a:prstGeom>
+                  </pic:spPr>
+                </pic:pic>
+              </a:graphicData>
+            </a:graphic>
+          </wp:inline>
+        </w:drawing>
+      </w:r>
+    </w:p>
+    <w:p>
+      <w:pPr>
+        <w:pStyle w:val="ListParagraph"/>
+        <w:numPr>
+          <w:ilvl w:val="0"/>
+          <w:numId w:val="2"/>
+        </w:numPr>
+        <w:rPr>
+          <w:lang w:val="en-US"/>
+        </w:rPr>
+      </w:pPr>
+      <w:proofErr w:type="spellStart"/>
+      <w:r>
+        <w:rPr>
+          <w:lang w:val="en-US"/>
+        </w:rPr>
+        <w:t>Sudo</w:t>
+      </w:r>
+      <w:proofErr w:type="spellEnd"/>
+      <w:r>
+        <w:rPr>
+          <w:lang w:val="en-US"/>
+        </w:rPr>
+        <w:t xml:space="preserve"> </w:t>
+      </w:r>
+      <w:proofErr w:type="spellStart"/>
+      <w:r>
+        <w:rPr>
+          <w:lang w:val="en-US"/>
+        </w:rPr>
+        <w:t>netplan</w:t>
+      </w:r>
+      <w:proofErr w:type="spellEnd"/>
+      <w:r>
+        <w:rPr>
+          <w:lang w:val="en-US"/>
+        </w:rPr>
+        <w:t xml:space="preserve"> apply</w:t>
+      </w:r>
+    </w:p>
+    <w:p>
+      <w:pPr>
+        <w:pStyle w:val="ListParagraph"/>
+        <w:numPr>
+          <w:ilvl w:val="0"/>
+          <w:numId w:val="2"/>
+        </w:numPr>
+        <w:rPr>
+          <w:lang w:val="en-US"/>
+        </w:rPr>
+      </w:pPr>
+      <w:r>
+        <w:rPr>
+          <w:lang w:val="en-US"/>
+        </w:rPr>
+        <w:t>Ifconfig -a to check</w:t>
+      </w:r>
+    </w:p>
+    <w:p>
+      <w:pPr>
+        <w:pStyle w:val="ListParagraph"/>
+        <w:rPr>
+          <w:lang w:val="en-US"/>
+        </w:rPr>
+      </w:pPr>
+      <w:r>
+        <w:rPr>
+          <w:noProof/>
+          <w:lang w:val="en-US"/>
+        </w:rPr>
+        <w:drawing>
+          <wp:inline distT="0" distB="0" distL="0" distR="0" wp14:anchorId="4399EBC2" wp14:editId="02F63930">
+            <wp:extent cx="4795426" cy="3331639"/>
+            <wp:effectExtent l="0" t="0" r="5715" b="2540"/>
+            <wp:docPr id="21" name="Picture 21"/>
+            <wp:cNvGraphicFramePr>
+              <a:graphicFrameLocks xmlns:a="http://schemas.openxmlformats.org/drawingml/2006/main" noChangeAspect="1"/>
+            </wp:cNvGraphicFramePr>
+            <a:graphic xmlns:a="http://schemas.openxmlformats.org/drawingml/2006/main">
+              <a:graphicData uri="http://schemas.openxmlformats.org/drawingml/2006/picture">
+                <pic:pic xmlns:pic="http://schemas.openxmlformats.org/drawingml/2006/picture">
+                  <pic:nvPicPr>
+                    <pic:cNvPr id="1" name=""/>
+                    <pic:cNvPicPr/>
+                  </pic:nvPicPr>
+                  <pic:blipFill>
+                    <a:blip r:embed="rId30"/>
+                    <a:stretch>
+                      <a:fillRect/>
+                    </a:stretch>
+                  </pic:blipFill>
+                  <pic:spPr>
+                    <a:xfrm>
+                      <a:off x="0" y="0"/>
+                      <a:ext cx="4795426" cy="3331639"/>
+                    </a:xfrm>
+                    <a:prstGeom prst="rect">
+                      <a:avLst/>
+                    </a:prstGeom>
+                  </pic:spPr>
+                </pic:pic>
+              </a:graphicData>
+            </a:graphic>
+          </wp:inline>
+        </w:drawing>
+      </w:r>
+      <w:r>
+        <w:rPr>
+          <w:lang w:val="en-US"/>
+        </w:rPr>
+        <w:t xml:space="preserve"> </w:t>
+      </w:r>
+    </w:p>
+    <w:p>
+      <w:pPr>
+        <w:pStyle w:val="ListParagraph"/>
+        <w:numPr>
+          <w:ilvl w:val="0"/>
+          <w:numId w:val="2"/>
+        </w:numPr>
+        <w:rPr>
+          <w:lang w:val="en-US"/>
+        </w:rPr>
+      </w:pPr>
+      <w:hyperlink r:id="rId31" w:history="1">
+        <w:r>
+          <w:rPr>
+            <w:rStyle w:val="Hyperlink"/>
+            <w:lang w:val="en-US"/>
+          </w:rPr>
+          <w:t>https://www.youtube.com/watch?v=jnf0bwbenDE</w:t>
+        </w:r>
+      </w:hyperlink>
+      <w:r>
+        <w:rPr>
+          <w:lang w:val="en-US"/>
+        </w:rPr>
+        <w:t xml:space="preserve"> </w:t>
+      </w:r>
+      <w:r>
+        <w:rPr>
+          <w:lang w:val="en-US"/>
+        </w:rPr>
+        <w:t>H</w:t>
+      </w:r>
+      <w:r>
+        <w:rPr>
+          <w:lang w:val="en-US"/>
+        </w:rPr>
+        <w:t xml:space="preserve">ow </w:t>
+      </w:r>
+      <w:proofErr w:type="gramStart"/>
+      <w:r>
+        <w:rPr>
+          <w:lang w:val="en-US"/>
+        </w:rPr>
+        <w:t>To</w:t>
+      </w:r>
+      <w:proofErr w:type="gramEnd"/>
+      <w:r>
+        <w:rPr>
+          <w:lang w:val="en-US"/>
+        </w:rPr>
+        <w:t xml:space="preserve"> Access A Local Website (localhost) from Internet with Port Forwarding</w:t>
+      </w:r>
+    </w:p>
+    <w:p>
+      <w:pPr>
+        <w:pStyle w:val="ListParagraph"/>
+        <w:numPr>
+          <w:ilvl w:val="0"/>
+          <w:numId w:val="2"/>
+        </w:numPr>
+        <w:rPr>
+          <w:lang w:val="en-US"/>
+        </w:rPr>
+      </w:pPr>
+      <w:hyperlink r:id="rId32" w:history="1">
+        <w:r>
+          <w:rPr>
+            <w:rStyle w:val="Hyperlink"/>
+            <w:lang w:val="en-US"/>
+          </w:rPr>
+          <w:t>https://www.noip.com/</w:t>
+        </w:r>
+      </w:hyperlink>
+    </w:p>
+    <w:p>
+      <w:pPr>
+        <w:rPr>
+          <w:lang w:val="en-US"/>
+        </w:rPr>
+      </w:pPr>
+      <w:r>
+        <w:rPr>
+          <w:lang w:val="en-US"/>
+        </w:rPr>
+        <w:t>https://nextcloud.com/blog/nextcloud-joins-storj-labs-to-deliver-decentralized-secure-storage/</w:t>
+      </w:r>
+    </w:p>
+    <w:p>
+      <w:pPr>
+        <w:rPr>
+          <w:lang w:val="en-US"/>
+        </w:rPr>
+      </w:pPr>
+      <w:r>
+        <w:rPr>
+          <w:lang w:val="en-US"/>
+        </w:rPr>
+        <w:t>https://storj.io/</w:t>
+      </w:r>
+    </w:p>
+    <w:p>
+      <w:pPr>
+        <w:rPr>
+          <w:lang w:val="en-US"/>
+        </w:rPr>
+      </w:pPr>
+      <w:r>
+        <w:rPr>
+          <w:lang w:val="en-US"/>
+        </w:rPr>
+        <w:t>https://nextcloud.com/compare/</w:t>
+      </w:r>
+    </w:p>
+    <w:p>
+      <w:pPr>
+        <w:rPr>
+          <w:lang w:val="en-US"/>
+        </w:rPr>
+      </w:pPr>
+    </w:p>
+    <w:p>
+      <w:pPr>
+        <w:rPr>
+          <w:lang w:val="en-US"/>
+        </w:rPr>
+      </w:pPr>
+      <w:proofErr w:type="spellStart"/>
+      <w:r>
+        <w:rPr>
+          <w:lang w:val="en-US"/>
+        </w:rPr>
+        <w:t>nextCloud</w:t>
+      </w:r>
+      <w:proofErr w:type="spellEnd"/>
+      <w:r>
+        <w:rPr>
+          <w:lang w:val="en-US"/>
+        </w:rPr>
+        <w:t xml:space="preserve"> original developer left </w:t>
+      </w:r>
+      <w:proofErr w:type="spellStart"/>
+      <w:r>
+        <w:rPr>
+          <w:lang w:val="en-US"/>
+        </w:rPr>
+        <w:t>owncloud</w:t>
+      </w:r>
+      <w:proofErr w:type="spellEnd"/>
+      <w:r>
+        <w:rPr>
+          <w:lang w:val="en-US"/>
+        </w:rPr>
+        <w:t xml:space="preserve"> to develop </w:t>
+      </w:r>
+      <w:proofErr w:type="spellStart"/>
+      <w:r>
+        <w:rPr>
+          <w:lang w:val="en-US"/>
+        </w:rPr>
+        <w:t>nextcloud</w:t>
+      </w:r>
+      <w:proofErr w:type="spellEnd"/>
+    </w:p>
+    <w:p>
+      <w:pPr>
+        <w:rPr>
+          <w:lang w:val="en-US"/>
+        </w:rPr>
+      </w:pPr>
+    </w:p>
+    <w:p>
+      <w:pPr>
+        <w:rPr>
+          <w:lang w:val="en-US"/>
+        </w:rPr>
+      </w:pPr>
+      <w:proofErr w:type="spellStart"/>
+      <w:r>
+        <w:rPr>
+          <w:lang w:val="en-US"/>
+        </w:rPr>
+        <w:t>nextcloud</w:t>
+      </w:r>
+      <w:proofErr w:type="spellEnd"/>
+      <w:r>
+        <w:rPr>
+          <w:lang w:val="en-US"/>
+        </w:rPr>
+        <w:t xml:space="preserve"> all features free</w:t>
+      </w:r>
+    </w:p>
+    <w:p>
+      <w:pPr>
+        <w:rPr>
+          <w:lang w:val="en-US"/>
+        </w:rPr>
+      </w:pPr>
+      <w:proofErr w:type="spellStart"/>
+      <w:r>
+        <w:rPr>
+          <w:lang w:val="en-US"/>
+        </w:rPr>
+        <w:t>owncloud</w:t>
+      </w:r>
+      <w:proofErr w:type="spellEnd"/>
+      <w:r>
+        <w:rPr>
+          <w:lang w:val="en-US"/>
+        </w:rPr>
+        <w:t xml:space="preserve"> some paid for features</w:t>
+      </w:r>
+    </w:p>
+    <w:p>
+      <w:pPr>
+        <w:rPr>
+          <w:lang w:val="en-US"/>
+        </w:rPr>
+      </w:pPr>
+    </w:p>
+    <w:p>
+      <w:pPr>
+        <w:rPr>
+          <w:lang w:val="en-US"/>
+        </w:rPr>
+      </w:pPr>
+      <w:r>
+        <w:rPr>
+          <w:lang w:val="en-US"/>
+        </w:rPr>
+        <w:t xml:space="preserve">anything that works in </w:t>
+      </w:r>
+      <w:proofErr w:type="spellStart"/>
+      <w:r>
+        <w:rPr>
+          <w:lang w:val="en-US"/>
+        </w:rPr>
+        <w:t>owncloud</w:t>
+      </w:r>
+      <w:proofErr w:type="spellEnd"/>
+      <w:r>
+        <w:rPr>
+          <w:lang w:val="en-US"/>
+        </w:rPr>
+        <w:t xml:space="preserve"> works in </w:t>
+      </w:r>
+      <w:proofErr w:type="spellStart"/>
+      <w:r>
+        <w:rPr>
+          <w:lang w:val="en-US"/>
+        </w:rPr>
+        <w:t>nextcloud</w:t>
+      </w:r>
+      <w:proofErr w:type="spellEnd"/>
+    </w:p>
+    <w:p>
+      <w:pPr>
+        <w:rPr>
+          <w:lang w:val="en-US"/>
+        </w:rPr>
+      </w:pPr>
+      <w:r>
+        <w:rPr>
+          <w:lang w:val="en-US"/>
+        </w:rPr>
+        <w:tab/>
+        <w:t xml:space="preserve">e.g. apps/extensions; </w:t>
+      </w:r>
+      <w:proofErr w:type="spellStart"/>
+      <w:r>
+        <w:rPr>
+          <w:lang w:val="en-US"/>
+        </w:rPr>
+        <w:t>nextcloud</w:t>
+      </w:r>
+      <w:proofErr w:type="spellEnd"/>
+      <w:r>
+        <w:rPr>
+          <w:lang w:val="en-US"/>
+        </w:rPr>
+        <w:t xml:space="preserve"> developers have their own apps/</w:t>
+      </w:r>
+      <w:proofErr w:type="spellStart"/>
+      <w:r>
+        <w:rPr>
+          <w:lang w:val="en-US"/>
+        </w:rPr>
+        <w:t>exts</w:t>
+      </w:r>
+      <w:proofErr w:type="spellEnd"/>
+      <w:r>
+        <w:rPr>
+          <w:lang w:val="en-US"/>
+        </w:rPr>
+        <w:t xml:space="preserve"> too</w:t>
+      </w:r>
+    </w:p>
+    <w:p>
+      <w:pPr>
+        <w:rPr>
+          <w:lang w:val="en-US"/>
+        </w:rPr>
+      </w:pPr>
+    </w:p>
+    <w:p>
+      <w:pPr>
+        <w:rPr>
+          <w:lang w:val="en-US"/>
+        </w:rPr>
+      </w:pPr>
+      <w:r>
+        <w:rPr>
+          <w:lang w:val="en-US"/>
+        </w:rPr>
+        <w:t>----</w:t>
+      </w:r>
+      <w:bookmarkStart w:id="1" w:name="_GoBack"/>
+      <w:bookmarkEnd w:id="1"/>
+    </w:p>
+    <w:p>
+      <w:pPr>
+        <w:rPr>
+          <w:lang w:val="en-US"/>
+        </w:rPr>
+      </w:pPr>
+    </w:p>
+    <w:p>
+      <w:pPr>
+        <w:rPr>
+          <w:lang w:val="en-US"/>
+        </w:rPr>
+      </w:pPr>
+    </w:p>
+    <w:p>
+      <w:pPr>
+        <w:rPr>
+          <w:lang w:val="en-US"/>
+        </w:rPr>
+      </w:pPr>
+      <w:r>
+        <w:rPr>
+          <w:lang w:val="en-US"/>
+        </w:rPr>
+        <w:t>NAT allows us to talk to internet</w:t>
+      </w:r>
+    </w:p>
+    <w:p>
+      <w:pPr>
+        <w:rPr>
+          <w:lang w:val="en-US"/>
+        </w:rPr>
+      </w:pPr>
+      <w:r>
+        <w:rPr>
+          <w:lang w:val="en-US"/>
+        </w:rPr>
+        <w:t xml:space="preserve">host-only adapter lets us </w:t>
+      </w:r>
+      <w:proofErr w:type="spellStart"/>
+      <w:r>
+        <w:rPr>
+          <w:lang w:val="en-US"/>
+        </w:rPr>
+        <w:t>ssh</w:t>
+      </w:r>
+      <w:proofErr w:type="spellEnd"/>
+      <w:r>
+        <w:rPr>
+          <w:lang w:val="en-US"/>
+        </w:rPr>
+        <w:t xml:space="preserve"> into the machine, </w:t>
+      </w:r>
+      <w:proofErr w:type="spellStart"/>
+      <w:r>
+        <w:rPr>
+          <w:lang w:val="en-US"/>
+        </w:rPr>
+        <w:t>dont</w:t>
+      </w:r>
+      <w:proofErr w:type="spellEnd"/>
+      <w:r>
+        <w:rPr>
+          <w:lang w:val="en-US"/>
+        </w:rPr>
+        <w:t xml:space="preserve"> need to use </w:t>
+      </w:r>
+      <w:proofErr w:type="spellStart"/>
+      <w:r>
+        <w:rPr>
+          <w:lang w:val="en-US"/>
+        </w:rPr>
+        <w:t>vbox</w:t>
+      </w:r>
+      <w:proofErr w:type="spellEnd"/>
+      <w:r>
+        <w:rPr>
+          <w:lang w:val="en-US"/>
+        </w:rPr>
+        <w:t xml:space="preserve"> terminal</w:t>
+      </w:r>
+    </w:p>
+    <w:p>
+      <w:pPr>
+        <w:rPr>
+          <w:lang w:val="en-US"/>
+        </w:rPr>
+      </w:pPr>
+    </w:p>
+    <w:p>
+      <w:pPr>
+        <w:rPr>
+          <w:lang w:val="en-US"/>
+        </w:rPr>
+      </w:pPr>
+      <w:r>
+        <w:rPr>
+          <w:noProof/>
+          <w:lang w:val="en-US"/>
+        </w:rPr>
+        <w:lastRenderedPageBreak/>
+        <w:drawing>
+          <wp:inline distT="0" distB="0" distL="0" distR="0" wp14:anchorId="3AFC9365" wp14:editId="06AF62F0">
+            <wp:extent cx="5943600" cy="3003550"/>
+            <wp:effectExtent l="0" t="0" r="0" b="6350"/>
+            <wp:docPr id="23" name="Picture 23"/>
+            <wp:cNvGraphicFramePr>
+              <a:graphicFrameLocks xmlns:a="http://schemas.openxmlformats.org/drawingml/2006/main" noChangeAspect="1"/>
+            </wp:cNvGraphicFramePr>
+            <a:graphic xmlns:a="http://schemas.openxmlformats.org/drawingml/2006/main">
+              <a:graphicData uri="http://schemas.openxmlformats.org/drawingml/2006/picture">
+                <pic:pic xmlns:pic="http://schemas.openxmlformats.org/drawingml/2006/picture">
+                  <pic:nvPicPr>
+                    <pic:cNvPr id="1" name=""/>
+                    <pic:cNvPicPr/>
+                  </pic:nvPicPr>
+                  <pic:blipFill>
+                    <a:blip r:embed="rId33"/>
+                    <a:stretch>
+                      <a:fillRect/>
+                    </a:stretch>
+                  </pic:blipFill>
+                  <pic:spPr>
+                    <a:xfrm>
+                      <a:off x="0" y="0"/>
+                      <a:ext cx="5943600" cy="3003550"/>
+                    </a:xfrm>
+                    <a:prstGeom prst="rect">
+                      <a:avLst/>
+                    </a:prstGeom>
+                  </pic:spPr>
+                </pic:pic>
+              </a:graphicData>
+            </a:graphic>
+          </wp:inline>
+        </w:drawing>
+      </w:r>
+    </w:p>
+    <w:p>
+      <w:pPr>
+        <w:rPr>
+          <w:lang w:val="en-US"/>
+        </w:rPr>
+      </w:pPr>
+      <w:proofErr w:type="spellStart"/>
+      <w:r>
+        <w:rPr>
+          <w:lang w:val="en-US"/>
+        </w:rPr>
+        <w:t>Storj</w:t>
+      </w:r>
+      <w:proofErr w:type="spellEnd"/>
+      <w:r>
+        <w:rPr>
+          <w:lang w:val="en-US"/>
+        </w:rPr>
+        <w:t xml:space="preserve"> alternative</w:t>
+      </w:r>
+    </w:p>
+    <w:p>
+      <w:pPr>
+        <w:rPr>
+          <w:lang w:val="en-US"/>
+        </w:rPr>
+      </w:pPr>
+      <w:r>
+        <w:rPr>
+          <w:lang w:val="en-US"/>
+        </w:rPr>
+        <w:t>Decentralized cloud storage</w:t>
+      </w:r>
+    </w:p>
+    <w:p>
+      <w:pPr>
+        <w:rPr>
+          <w:lang w:val="en-US"/>
+        </w:rPr>
+      </w:pPr>
+      <w:r>
+        <w:rPr>
+          <w:lang w:val="en-US"/>
+        </w:rPr>
+        <w:t xml:space="preserve">What is </w:t>
+      </w:r>
+      <w:proofErr w:type="spellStart"/>
+      <w:r>
+        <w:rPr>
+          <w:lang w:val="en-US"/>
+        </w:rPr>
+        <w:t>Storj</w:t>
+      </w:r>
+      <w:proofErr w:type="spellEnd"/>
+      <w:r>
+        <w:rPr>
+          <w:lang w:val="en-US"/>
+        </w:rPr>
+        <w:t xml:space="preserve"> &amp; How Does It Work? </w:t>
+      </w:r>
+      <w:hyperlink r:id="rId34" w:history="1">
+        <w:r>
+          <w:rPr>
+            <w:rStyle w:val="Hyperlink"/>
+            <w:lang w:val="en-US"/>
+          </w:rPr>
+          <w:t>https://www.youtube.com/watch?v=1RTfUgn69DE</w:t>
+        </w:r>
+      </w:hyperlink>
+    </w:p>
+    <w:p>
+      <w:pPr>
+        <w:rPr>
+          <w:lang w:val="en-US"/>
+        </w:rPr>
+      </w:pPr>
     </w:p>
     <w:sectPr>
       <w:pgSz w:w="12240" w:h="15840"/>
@@ -1089,8 +2502,100 @@
       </w:pPr>
     </w:lvl>
   </w:abstractNum>
+  <w:abstractNum w:abstractNumId="1" w15:restartNumberingAfterBreak="0">
+    <w:nsid w:val="5F4B1E08"/>
+    <w:multiLevelType w:val="hybridMultilevel"/>
+    <w:tmpl w:val="FDA2C5C8"/>
+    <w:lvl w:ilvl="0" w:tplc="1009000F">
+      <w:start w:val="1"/>
+      <w:numFmt w:val="decimal"/>
+      <w:lvlText w:val="%1."/>
+      <w:lvlJc w:val="left"/>
+      <w:pPr>
+        <w:ind w:left="720" w:hanging="360"/>
+      </w:pPr>
+      <w:rPr>
+        <w:rFonts w:hint="default"/>
+      </w:rPr>
+    </w:lvl>
+    <w:lvl w:ilvl="1" w:tplc="10090019" w:tentative="1">
+      <w:start w:val="1"/>
+      <w:numFmt w:val="lowerLetter"/>
+      <w:lvlText w:val="%2."/>
+      <w:lvlJc w:val="left"/>
+      <w:pPr>
+        <w:ind w:left="1440" w:hanging="360"/>
+      </w:pPr>
+    </w:lvl>
+    <w:lvl w:ilvl="2" w:tplc="1009001B" w:tentative="1">
+      <w:start w:val="1"/>
+      <w:numFmt w:val="lowerRoman"/>
+      <w:lvlText w:val="%3."/>
+      <w:lvlJc w:val="right"/>
+      <w:pPr>
+        <w:ind w:left="2160" w:hanging="180"/>
+      </w:pPr>
+    </w:lvl>
+    <w:lvl w:ilvl="3" w:tplc="1009000F" w:tentative="1">
+      <w:start w:val="1"/>
+      <w:numFmt w:val="decimal"/>
+      <w:lvlText w:val="%4."/>
+      <w:lvlJc w:val="left"/>
+      <w:pPr>
+        <w:ind w:left="2880" w:hanging="360"/>
+      </w:pPr>
+    </w:lvl>
+    <w:lvl w:ilvl="4" w:tplc="10090019" w:tentative="1">
+      <w:start w:val="1"/>
+      <w:numFmt w:val="lowerLetter"/>
+      <w:lvlText w:val="%5."/>
+      <w:lvlJc w:val="left"/>
+      <w:pPr>
+        <w:ind w:left="3600" w:hanging="360"/>
+      </w:pPr>
+    </w:lvl>
+    <w:lvl w:ilvl="5" w:tplc="1009001B" w:tentative="1">
+      <w:start w:val="1"/>
+      <w:numFmt w:val="lowerRoman"/>
+      <w:lvlText w:val="%6."/>
+      <w:lvlJc w:val="right"/>
+      <w:pPr>
+        <w:ind w:left="4320" w:hanging="180"/>
+      </w:pPr>
+    </w:lvl>
+    <w:lvl w:ilvl="6" w:tplc="1009000F" w:tentative="1">
+      <w:start w:val="1"/>
+      <w:numFmt w:val="decimal"/>
+      <w:lvlText w:val="%7."/>
+      <w:lvlJc w:val="left"/>
+      <w:pPr>
+        <w:ind w:left="5040" w:hanging="360"/>
+      </w:pPr>
+    </w:lvl>
+    <w:lvl w:ilvl="7" w:tplc="10090019" w:tentative="1">
+      <w:start w:val="1"/>
+      <w:numFmt w:val="lowerLetter"/>
+      <w:lvlText w:val="%8."/>
+      <w:lvlJc w:val="left"/>
+      <w:pPr>
+        <w:ind w:left="5760" w:hanging="360"/>
+      </w:pPr>
+    </w:lvl>
+    <w:lvl w:ilvl="8" w:tplc="1009001B" w:tentative="1">
+      <w:start w:val="1"/>
+      <w:numFmt w:val="lowerRoman"/>
+      <w:lvlText w:val="%9."/>
+      <w:lvlJc w:val="right"/>
+      <w:pPr>
+        <w:ind w:left="6480" w:hanging="180"/>
+      </w:pPr>
+    </w:lvl>
+  </w:abstractNum>
   <w:num w:numId="1">
     <w:abstractNumId w:val="0"/>
+  </w:num>
+  <w:num w:numId="2">
+    <w:abstractNumId w:val="1"/>
   </w:num>
 </w:numbering>
 </file>
@@ -1598,6 +3103,18 @@
     <w:uiPriority w:val="99"/>
     <w:rsid w:val="007401B9"/>
   </w:style>
+  <w:style w:type="character" w:styleId="FollowedHyperlink">
+    <w:name w:val="FollowedHyperlink"/>
+    <w:basedOn w:val="DefaultParagraphFont"/>
+    <w:uiPriority w:val="99"/>
+    <w:semiHidden/>
+    <w:unhideWhenUsed/>
+    <w:rsid w:val="00F9412A"/>
+    <w:rPr>
+      <w:color w:val="954F72" w:themeColor="followedHyperlink"/>
+      <w:u w:val="single"/>
+    </w:rPr>
+  </w:style>
 </w:styles>
 </file>
 

</xml_diff>